<commit_message>
some module 6 instructions added to Readme
</commit_message>
<xml_diff>
--- a/seals/paper.docx
+++ b/seals/paper.docx
@@ -117,7 +117,7 @@
         <w:pStyle w:val="FirstParagraph"/>
       </w:pPr>
       <w:r>
-        <w:t xml:space="preserve">We measured the myoglobin content of the skeletal muscle of 30 individuals in each of three species.</w:t>
+        <w:t xml:space="preserve">We measured the myoglobin content of the skeletal muscle of individuals in each of three species.</w:t>
       </w:r>
       <w:r>
         <w:t xml:space="preserve"> </w:t>
@@ -177,7 +177,7 @@
         <w:t xml:space="preserve"> </w:t>
       </w:r>
       <w:r>
-        <w:t xml:space="preserve">= 5.35;</w:t>
+        <w:t xml:space="preserve">= 5.88;</w:t>
       </w:r>
       <w:r>
         <w:t xml:space="preserve"> </w:t>
@@ -189,7 +189,10 @@
         <w:t xml:space="preserve">d.f.</w:t>
       </w:r>
       <w:r>
-        <w:t xml:space="preserve">=2, 87;</w:t>
+        <w:t xml:space="preserve"> </w:t>
+      </w:r>
+      <w:r>
+        <w:t xml:space="preserve">=2, 81;</w:t>
       </w:r>
       <w:r>
         <w:t xml:space="preserve"> </w:t>
@@ -204,7 +207,7 @@
         <w:t xml:space="preserve"> </w:t>
       </w:r>
       <w:r>
-        <w:t xml:space="preserve">= 0.006). Post-hoc testing revealed that difference to be between the Harbour seal with the highest myoglobin concentrations (</w:t>
+        <w:t xml:space="preserve">= 0.004). Post-hoc testing revealed that difference to be between the Weddell seal with the highest myoglobin concentrations (</w:t>
       </w:r>
       <m:oMath>
         <m:bar>
@@ -234,7 +237,7 @@
         </m:r>
       </m:oMath>
       <w:r>
-        <w:t xml:space="preserve">: 49.01</w:t>
+        <w:t xml:space="preserve">: 48.91</w:t>
       </w:r>
       <w:r>
         <w:t xml:space="preserve"> </w:t>
@@ -248,7 +251,7 @@
         <w:t xml:space="preserve"> </w:t>
       </w:r>
       <w:r>
-        <w:t xml:space="preserve">1.51 g Kg</w:t>
+        <w:t xml:space="preserve">1.61 g Kg</w:t>
       </w:r>
       <w:r>
         <w:rPr>
@@ -257,7 +260,7 @@
         <w:t xml:space="preserve">-1</w:t>
       </w:r>
       <w:r>
-        <w:t xml:space="preserve">) and the Bladdernose seal with the lowest (42.32</w:t>
+        <w:t xml:space="preserve">) and the Harbour seal with the lowest (41.6</w:t>
       </w:r>
       <w:r>
         <w:t xml:space="preserve"> </w:t>
@@ -280,7 +283,13 @@
         <w:t xml:space="preserve">-1</w:t>
       </w:r>
       <w:r>
-        <w:t xml:space="preserve">). See Figure 1.</w:t>
+        <w:t xml:space="preserve">). See Figure</w:t>
+      </w:r>
+      <w:r>
+        <w:t xml:space="preserve"> </w:t>
+      </w:r>
+      <w:r>
+        <w:t xml:space="preserve">1</w:t>
       </w:r>
     </w:p>
     <w:p>
@@ -292,7 +301,7 @@
           <wp:inline>
             <wp:extent cx="3696101" cy="3696101"/>
             <wp:effectExtent b="0" l="0" r="0" t="0"/>
-            <wp:docPr descr="Figure 1 Mean Myoglobin content of skeletal muscle" title="" id="1" name="Picture"/>
+            <wp:docPr descr="Figure 1: Mean Myoglobin content of skeletal muscle" title="" id="1" name="Picture"/>
             <a:graphic>
               <a:graphicData uri="http://schemas.openxmlformats.org/drawingml/2006/picture">
                 <pic:pic>
@@ -335,7 +344,7 @@
         <w:pStyle w:val="ImageCaption"/>
       </w:pPr>
       <w:r>
-        <w:t xml:space="preserve">Figure 1 Mean Myoglobin content of skeletal muscle</w:t>
+        <w:t xml:space="preserve">Figure 1: Mean Myoglobin content of skeletal muscle</w:t>
       </w:r>
     </w:p>
     <w:p>

</xml_diff>

<commit_message>
module 06 complete except figure
</commit_message>
<xml_diff>
--- a/seals/paper.docx
+++ b/seals/paper.docx
@@ -93,24 +93,117 @@
         <w:pStyle w:val="FirstParagraph"/>
       </w:pPr>
       <w:r>
-        <w:t xml:space="preserve">Aquatic and marine mammals are able to dive underwater for extended periods as a result of having a higher muscle myoglobin concentration than terrestial mammals.</w:t>
-      </w:r>
-      <w:r>
-        <w:t xml:space="preserve"> </w:t>
-      </w:r>
-      <w:r>
-        <w:t xml:space="preserve">Seal species are known to vary in dive length. We investigated whether the concentration of myoglobin differed between species.</w:t>
-      </w:r>
+        <w:t xml:space="preserve">Aquatic and marine mammals are able to dive underwater for extended periods as a result of having a higher muscle myoglobin concentration than terrestrial mammals</w:t>
+      </w:r>
+      <w:r>
+        <w:t xml:space="preserve"> </w:t>
+      </w:r>
+      <w:r>
+        <w:t xml:space="preserve">(Kanatous and Mammen 2010)</w:t>
+      </w:r>
+      <w:r>
+        <w:t xml:space="preserve">.</w:t>
+      </w:r>
+      <w:r>
+        <w:t xml:space="preserve"> </w:t>
+      </w:r>
+      <w:r>
+        <w:t xml:space="preserve">Noren and Williams (2000)</w:t>
+      </w:r>
+      <w:r>
+        <w:t xml:space="preserve"> </w:t>
+      </w:r>
+      <w:r>
+        <w:t xml:space="preserve">found that 83% of the variation in Toothed whale species (odontocetes) dive capacity was accounted for by body mass and myoglobin content.</w:t>
+      </w:r>
+      <w:r>
+        <w:t xml:space="preserve"> </w:t>
+      </w:r>
+      <w:r>
+        <w:t xml:space="preserve">Seal species are also known to vary in dive length. We investigated whether the concentration of myoglobin differed between three species of seal: Weddell Seal, Harbour Seals and Bladdernose Seals. See Figure</w:t>
+      </w:r>
+      <w:r>
+        <w:t xml:space="preserve"> </w:t>
+      </w:r>
+      <w:r>
+        <w:t xml:space="preserve">1</w:t>
+      </w:r>
+    </w:p>
+    <w:p>
+      <w:pPr>
+        <w:pStyle w:val="CaptionedFigure"/>
+      </w:pPr>
+      <w:r>
+        <w:drawing>
+          <wp:inline>
+            <wp:extent cx="2859287" cy="1905000"/>
+            <wp:effectExtent b="0" l="0" r="0" t="0"/>
+            <wp:docPr descr="Figure 1: Baby Weddell Seals are very cute. By Photo © Samuel Blanc, CC BY-SA 3.0, https://commons.wikimedia.org/w/index.php?curid=3877642" title="" id="1" name="Picture"/>
+            <a:graphic>
+              <a:graphicData uri="http://schemas.openxmlformats.org/drawingml/2006/picture">
+                <pic:pic>
+                  <pic:nvPicPr>
+                    <pic:cNvPr descr="pics/Baby_Weddell_Seal.jpg" id="0" name="Picture"/>
+                    <pic:cNvPicPr>
+                      <a:picLocks noChangeArrowheads="1" noChangeAspect="1"/>
+                    </pic:cNvPicPr>
+                  </pic:nvPicPr>
+                  <pic:blipFill>
+                    <a:blip r:embed="rId21"/>
+                    <a:stretch>
+                      <a:fillRect/>
+                    </a:stretch>
+                  </pic:blipFill>
+                  <pic:spPr bwMode="auto">
+                    <a:xfrm>
+                      <a:off x="0" y="0"/>
+                      <a:ext cx="2859287" cy="1905000"/>
+                    </a:xfrm>
+                    <a:prstGeom prst="rect">
+                      <a:avLst/>
+                    </a:prstGeom>
+                    <a:noFill/>
+                    <a:ln w="9525">
+                      <a:noFill/>
+                      <a:headEnd/>
+                      <a:tailEnd/>
+                    </a:ln>
+                  </pic:spPr>
+                </pic:pic>
+              </a:graphicData>
+            </a:graphic>
+          </wp:inline>
+        </w:drawing>
+      </w:r>
+    </w:p>
+    <w:p>
+      <w:pPr>
+        <w:pStyle w:val="ImageCaption"/>
+      </w:pPr>
+      <w:r>
+        <w:t xml:space="preserve">Figure 1: Baby Weddell Seals are very cute. By Photo © Samuel Blanc, CC BY-SA 3.0,</w:t>
+      </w:r>
+      <w:r>
+        <w:t xml:space="preserve"> </w:t>
+      </w:r>
+      <w:hyperlink r:id="rId22">
+        <w:r>
+          <w:rPr>
+            <w:rStyle w:val="Hyperlink"/>
+          </w:rPr>
+          <w:t xml:space="preserve">https://commons.wikimedia.org/w/index.php?curid=3877642</w:t>
+        </w:r>
+      </w:hyperlink>
     </w:p>
     <w:p>
       <w:pPr>
         <w:pStyle w:val="Heading1"/>
       </w:pPr>
-      <w:bookmarkStart w:id="21" w:name="methods"/>
+      <w:bookmarkStart w:id="23" w:name="methods"/>
       <w:r>
         <w:t xml:space="preserve">Methods</w:t>
       </w:r>
-      <w:bookmarkEnd w:id="21"/>
+      <w:bookmarkEnd w:id="23"/>
     </w:p>
     <w:p>
       <w:pPr>
@@ -147,18 +240,42 @@
         <w:t xml:space="preserve"> </w:t>
       </w:r>
       <w:r>
-        <w:t xml:space="preserve">for all analyses.</w:t>
+        <w:t xml:space="preserve">for all analyses and the</w:t>
+      </w:r>
+      <w:r>
+        <w:t xml:space="preserve"> </w:t>
+      </w:r>
+      <w:r>
+        <w:t xml:space="preserve">(Allaire et al. 2019)</w:t>
+      </w:r>
+      <w:r>
+        <w:t xml:space="preserve"> </w:t>
+      </w:r>
+      <w:r>
+        <w:t xml:space="preserve">and</w:t>
+      </w:r>
+      <w:r>
+        <w:t xml:space="preserve"> </w:t>
+      </w:r>
+      <w:r>
+        <w:t xml:space="preserve">(Xie 2016)</w:t>
+      </w:r>
+      <w:r>
+        <w:t xml:space="preserve"> </w:t>
+      </w:r>
+      <w:r>
+        <w:t xml:space="preserve">packages for manuscript preparation.</w:t>
       </w:r>
     </w:p>
     <w:p>
       <w:pPr>
         <w:pStyle w:val="Heading1"/>
       </w:pPr>
-      <w:bookmarkStart w:id="22" w:name="results"/>
+      <w:bookmarkStart w:id="24" w:name="results"/>
       <w:r>
         <w:t xml:space="preserve">Results</w:t>
       </w:r>
-      <w:bookmarkEnd w:id="22"/>
+      <w:bookmarkEnd w:id="24"/>
     </w:p>
     <w:p>
       <w:pPr>
@@ -289,9 +406,305 @@
         <w:t xml:space="preserve"> </w:t>
       </w:r>
       <w:r>
+        <w:t xml:space="preserve">2</w:t>
+      </w:r>
+      <w:r>
+        <w:t xml:space="preserve">.</w:t>
+      </w:r>
+      <w:r>
+        <w:t xml:space="preserve"> </w:t>
+      </w:r>
+      <w:r>
+        <w:t xml:space="preserve">I’ve also gratuitously included a table with the same information just for the sake of including a table. See Table</w:t>
+      </w:r>
+      <w:r>
+        <w:t xml:space="preserve"> </w:t>
+      </w:r>
+      <w:r>
         <w:t xml:space="preserve">1</w:t>
       </w:r>
-    </w:p>
+      <w:r>
+        <w:t xml:space="preserve">.</w:t>
+      </w:r>
+    </w:p>
+    <w:p>
+      <w:pPr>
+        <w:pStyle w:val="TableCaption"/>
+      </w:pPr>
+      <w:r>
+        <w:t xml:space="preserve">Table 1: A summary of the data.</w:t>
+      </w:r>
+    </w:p>
+    <w:tbl>
+      <w:tblPr>
+        <w:tblStyle w:val="Table"/>
+        <w:tblW w:type="pct" w:w="0.0"/>
+        <w:tblLook w:firstRow="1"/>
+        <w:tblCaption w:val="Table 1: A summary of the data."/>
+      </w:tblPr>
+      <w:tblGrid/>
+      <w:tr>
+        <w:trPr>
+          <w:cnfStyle w:firstRow="1"/>
+        </w:trPr>
+        <w:tc>
+          <w:tcPr>
+            <w:tcBorders>
+              <w:bottom w:val="single"/>
+            </w:tcBorders>
+            <w:vAlign w:val="bottom"/>
+          </w:tcPr>
+          <w:p>
+            <w:pPr>
+              <w:pStyle w:val="Compact"/>
+              <w:jc w:val="left"/>
+            </w:pPr>
+            <w:r>
+              <w:t xml:space="preserve">species</w:t>
+            </w:r>
+          </w:p>
+        </w:tc>
+        <w:tc>
+          <w:tcPr>
+            <w:tcBorders>
+              <w:bottom w:val="single"/>
+            </w:tcBorders>
+            <w:vAlign w:val="bottom"/>
+          </w:tcPr>
+          <w:p>
+            <w:pPr>
+              <w:pStyle w:val="Compact"/>
+              <w:jc w:val="right"/>
+            </w:pPr>
+            <w:r>
+              <w:t xml:space="preserve">mean</w:t>
+            </w:r>
+          </w:p>
+        </w:tc>
+        <w:tc>
+          <w:tcPr>
+            <w:tcBorders>
+              <w:bottom w:val="single"/>
+            </w:tcBorders>
+            <w:vAlign w:val="bottom"/>
+          </w:tcPr>
+          <w:p>
+            <w:pPr>
+              <w:pStyle w:val="Compact"/>
+              <w:jc w:val="right"/>
+            </w:pPr>
+            <w:r>
+              <w:t xml:space="preserve">std</w:t>
+            </w:r>
+          </w:p>
+        </w:tc>
+        <w:tc>
+          <w:tcPr>
+            <w:tcBorders>
+              <w:bottom w:val="single"/>
+            </w:tcBorders>
+            <w:vAlign w:val="bottom"/>
+          </w:tcPr>
+          <w:p>
+            <w:pPr>
+              <w:pStyle w:val="Compact"/>
+              <w:jc w:val="right"/>
+            </w:pPr>
+            <w:r>
+              <w:t xml:space="preserve">n</w:t>
+            </w:r>
+          </w:p>
+        </w:tc>
+        <w:tc>
+          <w:tcPr>
+            <w:tcBorders>
+              <w:bottom w:val="single"/>
+            </w:tcBorders>
+            <w:vAlign w:val="bottom"/>
+          </w:tcPr>
+          <w:p>
+            <w:pPr>
+              <w:pStyle w:val="Compact"/>
+              <w:jc w:val="right"/>
+            </w:pPr>
+            <w:r>
+              <w:t xml:space="preserve">se</w:t>
+            </w:r>
+          </w:p>
+        </w:tc>
+      </w:tr>
+      <w:tr>
+        <w:tc>
+          <w:p>
+            <w:pPr>
+              <w:pStyle w:val="Compact"/>
+              <w:jc w:val="left"/>
+            </w:pPr>
+            <w:r>
+              <w:t xml:space="preserve">Bladdernose</w:t>
+            </w:r>
+          </w:p>
+        </w:tc>
+        <w:tc>
+          <w:p>
+            <w:pPr>
+              <w:pStyle w:val="Compact"/>
+              <w:jc w:val="right"/>
+            </w:pPr>
+            <w:r>
+              <w:t xml:space="preserve">44.44</w:t>
+            </w:r>
+          </w:p>
+        </w:tc>
+        <w:tc>
+          <w:p>
+            <w:pPr>
+              <w:pStyle w:val="Compact"/>
+              <w:jc w:val="right"/>
+            </w:pPr>
+            <w:r>
+              <w:t xml:space="preserve">7.82</w:t>
+            </w:r>
+          </w:p>
+        </w:tc>
+        <w:tc>
+          <w:p>
+            <w:pPr>
+              <w:pStyle w:val="Compact"/>
+              <w:jc w:val="right"/>
+            </w:pPr>
+            <w:r>
+              <w:t xml:space="preserve">28</w:t>
+            </w:r>
+          </w:p>
+        </w:tc>
+        <w:tc>
+          <w:p>
+            <w:pPr>
+              <w:pStyle w:val="Compact"/>
+              <w:jc w:val="right"/>
+            </w:pPr>
+            <w:r>
+              <w:t xml:space="preserve">1.48</w:t>
+            </w:r>
+          </w:p>
+        </w:tc>
+      </w:tr>
+      <w:tr>
+        <w:tc>
+          <w:p>
+            <w:pPr>
+              <w:pStyle w:val="Compact"/>
+              <w:jc w:val="left"/>
+            </w:pPr>
+            <w:r>
+              <w:t xml:space="preserve">Harbour</w:t>
+            </w:r>
+          </w:p>
+        </w:tc>
+        <w:tc>
+          <w:p>
+            <w:pPr>
+              <w:pStyle w:val="Compact"/>
+              <w:jc w:val="right"/>
+            </w:pPr>
+            <w:r>
+              <w:t xml:space="preserve">41.60</w:t>
+            </w:r>
+          </w:p>
+        </w:tc>
+        <w:tc>
+          <w:p>
+            <w:pPr>
+              <w:pStyle w:val="Compact"/>
+              <w:jc w:val="right"/>
+            </w:pPr>
+            <w:r>
+              <w:t xml:space="preserve">7.75</w:t>
+            </w:r>
+          </w:p>
+        </w:tc>
+        <w:tc>
+          <w:p>
+            <w:pPr>
+              <w:pStyle w:val="Compact"/>
+              <w:jc w:val="right"/>
+            </w:pPr>
+            <w:r>
+              <w:t xml:space="preserve">28</w:t>
+            </w:r>
+          </w:p>
+        </w:tc>
+        <w:tc>
+          <w:p>
+            <w:pPr>
+              <w:pStyle w:val="Compact"/>
+              <w:jc w:val="right"/>
+            </w:pPr>
+            <w:r>
+              <w:t xml:space="preserve">1.46</w:t>
+            </w:r>
+          </w:p>
+        </w:tc>
+      </w:tr>
+      <w:tr>
+        <w:tc>
+          <w:p>
+            <w:pPr>
+              <w:pStyle w:val="Compact"/>
+              <w:jc w:val="left"/>
+            </w:pPr>
+            <w:r>
+              <w:t xml:space="preserve">Weddell</w:t>
+            </w:r>
+          </w:p>
+        </w:tc>
+        <w:tc>
+          <w:p>
+            <w:pPr>
+              <w:pStyle w:val="Compact"/>
+              <w:jc w:val="right"/>
+            </w:pPr>
+            <w:r>
+              <w:t xml:space="preserve">48.91</w:t>
+            </w:r>
+          </w:p>
+        </w:tc>
+        <w:tc>
+          <w:p>
+            <w:pPr>
+              <w:pStyle w:val="Compact"/>
+              <w:jc w:val="right"/>
+            </w:pPr>
+            <w:r>
+              <w:t xml:space="preserve">8.54</w:t>
+            </w:r>
+          </w:p>
+        </w:tc>
+        <w:tc>
+          <w:p>
+            <w:pPr>
+              <w:pStyle w:val="Compact"/>
+              <w:jc w:val="right"/>
+            </w:pPr>
+            <w:r>
+              <w:t xml:space="preserve">28</w:t>
+            </w:r>
+          </w:p>
+        </w:tc>
+        <w:tc>
+          <w:p>
+            <w:pPr>
+              <w:pStyle w:val="Compact"/>
+              <w:jc w:val="right"/>
+            </w:pPr>
+            <w:r>
+              <w:t xml:space="preserve">1.61</w:t>
+            </w:r>
+          </w:p>
+        </w:tc>
+      </w:tr>
+    </w:tbl>
     <w:p>
       <w:pPr>
         <w:pStyle w:val="CaptionedFigure"/>
@@ -299,9 +712,9 @@
       <w:r>
         <w:drawing>
           <wp:inline>
-            <wp:extent cx="3696101" cy="3696101"/>
+            <wp:extent cx="3657600" cy="3657600"/>
             <wp:effectExtent b="0" l="0" r="0" t="0"/>
-            <wp:docPr descr="Figure 1: Mean Myoglobin content of skeletal muscle" title="" id="1" name="Picture"/>
+            <wp:docPr descr="Figure 2: Mean Myoglobin content of skeletal muscle. Error bars are \pm 1 s.e." title="" id="1" name="Picture"/>
             <a:graphic>
               <a:graphicData uri="http://schemas.openxmlformats.org/drawingml/2006/picture">
                 <pic:pic>
@@ -312,7 +725,7 @@
                     </pic:cNvPicPr>
                   </pic:nvPicPr>
                   <pic:blipFill>
-                    <a:blip r:embed="rId23"/>
+                    <a:blip r:embed="rId25"/>
                     <a:stretch>
                       <a:fillRect/>
                     </a:stretch>
@@ -320,7 +733,7 @@
                   <pic:spPr bwMode="auto">
                     <a:xfrm>
                       <a:off x="0" y="0"/>
-                      <a:ext cx="3696101" cy="3696101"/>
+                      <a:ext cx="3657600" cy="3657600"/>
                     </a:xfrm>
                     <a:prstGeom prst="rect">
                       <a:avLst/>
@@ -344,21 +757,185 @@
         <w:pStyle w:val="ImageCaption"/>
       </w:pPr>
       <w:r>
-        <w:t xml:space="preserve">Figure 1: Mean Myoglobin content of skeletal muscle</w:t>
-      </w:r>
+        <w:t xml:space="preserve">Figure 2: Mean Myoglobin content of skeletal muscle. Error bars are</w:t>
+      </w:r>
+      <w:r>
+        <w:t xml:space="preserve"> </w:t>
+      </w:r>
+      <m:oMath>
+        <m:r>
+          <m:t>±</m:t>
+        </m:r>
+        <m:r>
+          <m:t>1</m:t>
+        </m:r>
+        <m:r>
+          <m:t>s</m:t>
+        </m:r>
+        <m:r>
+          <m:t>.</m:t>
+        </m:r>
+        <m:r>
+          <m:t>e</m:t>
+        </m:r>
+        <m:r>
+          <m:t>.</m:t>
+        </m:r>
+      </m:oMath>
     </w:p>
     <w:p>
       <w:pPr>
         <w:pStyle w:val="Heading1"/>
       </w:pPr>
-      <w:bookmarkStart w:id="24" w:name="references"/>
+      <w:bookmarkStart w:id="26" w:name="discussion"/>
+      <w:r>
+        <w:t xml:space="preserve">Discussion</w:t>
+      </w:r>
+      <w:bookmarkEnd w:id="26"/>
+    </w:p>
+    <w:p>
+      <w:pPr>
+        <w:pStyle w:val="FirstParagraph"/>
+      </w:pPr>
+      <w:r>
+        <w:t xml:space="preserve">Here we pick up points from the introduction. See</w:t>
+      </w:r>
+      <w:r>
+        <w:t xml:space="preserve"> </w:t>
+      </w:r>
+      <w:r>
+        <w:t xml:space="preserve">1</w:t>
+      </w:r>
+      <w:r>
+        <w:t xml:space="preserve">.</w:t>
+      </w:r>
+    </w:p>
+    <w:p>
+      <w:pPr>
+        <w:pStyle w:val="Heading1"/>
+      </w:pPr>
+      <w:bookmarkStart w:id="27" w:name="references"/>
       <w:r>
         <w:t xml:space="preserve">References</w:t>
       </w:r>
-      <w:bookmarkEnd w:id="24"/>
-    </w:p>
-    <w:bookmarkStart w:id="29" w:name="refs"/>
-    <w:bookmarkStart w:id="26" w:name="ref-R-core"/>
+      <w:bookmarkEnd w:id="27"/>
+    </w:p>
+    <w:bookmarkStart w:id="40" w:name="refs"/>
+    <w:bookmarkStart w:id="29" w:name="ref-markdown1"/>
+    <w:p>
+      <w:pPr>
+        <w:pStyle w:val="Bibliography"/>
+      </w:pPr>
+      <w:r>
+        <w:t xml:space="preserve">Allaire, JJ, Yihui Xie, Jonathan McPherson, Javier Luraschi, Kevin Ushey, Aron Atkins, Hadley Wickham, Joe Cheng, Winston Chang, and Richard Iannone. 2019.</w:t>
+      </w:r>
+      <w:r>
+        <w:t xml:space="preserve"> </w:t>
+      </w:r>
+      <w:r>
+        <w:rPr>
+          <w:i/>
+        </w:rPr>
+        <w:t xml:space="preserve">Rmarkdown: Dynamic Documents for R</w:t>
+      </w:r>
+      <w:r>
+        <w:t xml:space="preserve">.</w:t>
+      </w:r>
+      <w:r>
+        <w:t xml:space="preserve"> </w:t>
+      </w:r>
+      <w:hyperlink r:id="rId28">
+        <w:r>
+          <w:rPr>
+            <w:rStyle w:val="Hyperlink"/>
+          </w:rPr>
+          <w:t xml:space="preserve">https://github.com/rstudio/rmarkdown</w:t>
+        </w:r>
+      </w:hyperlink>
+      <w:r>
+        <w:t xml:space="preserve">.</w:t>
+      </w:r>
+    </w:p>
+    <w:bookmarkEnd w:id="29"/>
+    <w:bookmarkStart w:id="31" w:name="ref-Kanatous2741"/>
+    <w:p>
+      <w:pPr>
+        <w:pStyle w:val="Bibliography"/>
+      </w:pPr>
+      <w:r>
+        <w:t xml:space="preserve">Kanatous, Shane B., and Pradeep P. A. Mammen. 2010. “Regulation of Myoglobin Expression.”</w:t>
+      </w:r>
+      <w:r>
+        <w:t xml:space="preserve"> </w:t>
+      </w:r>
+      <w:r>
+        <w:rPr>
+          <w:i/>
+        </w:rPr>
+        <w:t xml:space="preserve">Journal of Experimental Biology</w:t>
+      </w:r>
+      <w:r>
+        <w:t xml:space="preserve"> </w:t>
+      </w:r>
+      <w:r>
+        <w:t xml:space="preserve">213 (16): 2741–7.</w:t>
+      </w:r>
+      <w:r>
+        <w:t xml:space="preserve"> </w:t>
+      </w:r>
+      <w:hyperlink r:id="rId30">
+        <w:r>
+          <w:rPr>
+            <w:rStyle w:val="Hyperlink"/>
+          </w:rPr>
+          <w:t xml:space="preserve">https://doi.org/10.1242/jeb.041442</w:t>
+        </w:r>
+      </w:hyperlink>
+      <w:r>
+        <w:t xml:space="preserve">.</w:t>
+      </w:r>
+    </w:p>
+    <w:bookmarkEnd w:id="31"/>
+    <w:bookmarkStart w:id="33" w:name="ref-NOREN2000181"/>
+    <w:p>
+      <w:pPr>
+        <w:pStyle w:val="Bibliography"/>
+      </w:pPr>
+      <w:r>
+        <w:t xml:space="preserve">Noren, S. R., and T. M. Williams. 2000. “Body Size and Skeletal Muscle Myoglobin of Cetaceans: Adaptations for Maximizing Dive Duration.”</w:t>
+      </w:r>
+      <w:r>
+        <w:t xml:space="preserve"> </w:t>
+      </w:r>
+      <w:r>
+        <w:rPr>
+          <w:i/>
+        </w:rPr>
+        <w:t xml:space="preserve">Comparative Biochemistry and Physiology Part A: Molecular &amp; Integrative Physiology</w:t>
+      </w:r>
+      <w:r>
+        <w:t xml:space="preserve"> </w:t>
+      </w:r>
+      <w:r>
+        <w:t xml:space="preserve">126 (2): 181–91.</w:t>
+      </w:r>
+      <w:r>
+        <w:t xml:space="preserve"> </w:t>
+      </w:r>
+      <w:hyperlink r:id="rId32">
+        <w:r>
+          <w:rPr>
+            <w:rStyle w:val="Hyperlink"/>
+          </w:rPr>
+          <w:t xml:space="preserve">https://doi.org/https://doi.org/10.1016/S1095-6433(00)00182-3</w:t>
+        </w:r>
+      </w:hyperlink>
+      <w:r>
+        <w:t xml:space="preserve">.</w:t>
+      </w:r>
+    </w:p>
+    <w:bookmarkEnd w:id="33"/>
+    <w:bookmarkStart w:id="35" w:name="ref-R-core"/>
     <w:p>
       <w:pPr>
         <w:pStyle w:val="Bibliography"/>
@@ -381,7 +958,7 @@
       <w:r>
         <w:t xml:space="preserve"> </w:t>
       </w:r>
-      <w:hyperlink r:id="rId25">
+      <w:hyperlink r:id="rId34">
         <w:r>
           <w:rPr>
             <w:rStyle w:val="Hyperlink"/>
@@ -393,8 +970,8 @@
         <w:t xml:space="preserve">.</w:t>
       </w:r>
     </w:p>
-    <w:bookmarkEnd w:id="26"/>
-    <w:bookmarkStart w:id="28" w:name="ref-tidyverse"/>
+    <w:bookmarkEnd w:id="35"/>
+    <w:bookmarkStart w:id="37" w:name="ref-tidyverse"/>
     <w:p>
       <w:pPr>
         <w:pStyle w:val="Bibliography"/>
@@ -417,7 +994,7 @@
       <w:r>
         <w:t xml:space="preserve"> </w:t>
       </w:r>
-      <w:hyperlink r:id="rId27">
+      <w:hyperlink r:id="rId36">
         <w:r>
           <w:rPr>
             <w:rStyle w:val="Hyperlink"/>
@@ -429,8 +1006,44 @@
         <w:t xml:space="preserve">.</w:t>
       </w:r>
     </w:p>
-    <w:bookmarkEnd w:id="28"/>
-    <w:bookmarkEnd w:id="29"/>
+    <w:bookmarkEnd w:id="37"/>
+    <w:bookmarkStart w:id="39" w:name="ref-bookdown"/>
+    <w:p>
+      <w:pPr>
+        <w:pStyle w:val="Bibliography"/>
+      </w:pPr>
+      <w:r>
+        <w:t xml:space="preserve">Xie, Yihui. 2016.</w:t>
+      </w:r>
+      <w:r>
+        <w:t xml:space="preserve"> </w:t>
+      </w:r>
+      <w:r>
+        <w:rPr>
+          <w:i/>
+        </w:rPr>
+        <w:t xml:space="preserve">Bookdown: Authoring Books and Technical Documents with R Markdown</w:t>
+      </w:r>
+      <w:r>
+        <w:t xml:space="preserve">. Boca Raton, Florida: Chapman; Hall/CRC.</w:t>
+      </w:r>
+      <w:r>
+        <w:t xml:space="preserve"> </w:t>
+      </w:r>
+      <w:hyperlink r:id="rId38">
+        <w:r>
+          <w:rPr>
+            <w:rStyle w:val="Hyperlink"/>
+          </w:rPr>
+          <w:t xml:space="preserve">https://github.com/rstudio/bookdown</w:t>
+        </w:r>
+      </w:hyperlink>
+      <w:r>
+        <w:t xml:space="preserve">.</w:t>
+      </w:r>
+    </w:p>
+    <w:bookmarkEnd w:id="39"/>
+    <w:bookmarkEnd w:id="40"/>
     <w:sectPr/>
   </w:body>
 </w:document>

</xml_diff>

<commit_message>
minor changes to the seals example for demo purposes
</commit_message>
<xml_diff>
--- a/seals/paper.docx
+++ b/seals/paper.docx
@@ -78,15 +78,23 @@
         <w:t xml:space="preserve">Rand</w:t>
       </w:r>
     </w:p>
+    <w:bookmarkStart w:id="22" w:name="introduction"/>
     <w:p>
       <w:pPr>
         <w:pStyle w:val="Heading1"/>
       </w:pPr>
-      <w:bookmarkStart w:id="20" w:name="introduction"/>
+      <w:r>
+        <w:rPr>
+          <w:rStyle w:val="SectionNumber"/>
+        </w:rPr>
+        <w:t xml:space="preserve">1</w:t>
+      </w:r>
+      <w:r>
+        <w:tab/>
+      </w:r>
       <w:r>
         <w:t xml:space="preserve">Introduction</w:t>
       </w:r>
-      <w:bookmarkEnd w:id="20"/>
     </w:p>
     <w:p>
       <w:pPr>
@@ -102,15 +110,6 @@
         <w:t xml:space="preserve">(Kanatous and Mammen 2010)</w:t>
       </w:r>
       <w:r>
-        <w:t xml:space="preserve">.</w:t>
-      </w:r>
-      <w:r>
-        <w:t xml:space="preserve"> </w:t>
-      </w:r>
-      <w:r>
-        <w:t xml:space="preserve">Noren and Williams (2000)</w:t>
-      </w:r>
-      <w:r>
         <w:t xml:space="preserve"> </w:t>
       </w:r>
       <w:r>
@@ -126,7 +125,7 @@
         <w:t xml:space="preserve"> </w:t>
       </w:r>
       <w:r>
-        <w:t xml:space="preserve">1</w:t>
+        <w:t xml:space="preserve">1.1</w:t>
       </w:r>
     </w:p>
     <w:p>
@@ -138,7 +137,7 @@
           <wp:inline>
             <wp:extent cx="2859287" cy="1905000"/>
             <wp:effectExtent b="0" l="0" r="0" t="0"/>
-            <wp:docPr descr="Figure 1: Baby Weddell Seals are very cute. By Photo © Samuel Blanc, CC BY-SA 3.0, https://commons.wikimedia.org/w/index.php?curid=3877642" title="" id="1" name="Picture"/>
+            <wp:docPr descr="Figure 1.1: Baby Weddell Seals are very cute. By Photo © Samuel Blanc, CC BY-SA 3.0, https://commons.wikimedia.org/w/index.php?curid=3877642" title="" id="1" name="Picture"/>
             <a:graphic>
               <a:graphicData uri="http://schemas.openxmlformats.org/drawingml/2006/picture">
                 <pic:pic>
@@ -149,7 +148,7 @@
                     </pic:cNvPicPr>
                   </pic:nvPicPr>
                   <pic:blipFill>
-                    <a:blip r:embed="rId21"/>
+                    <a:blip r:embed="rId20"/>
                     <a:stretch>
                       <a:fillRect/>
                     </a:stretch>
@@ -181,12 +180,12 @@
         <w:pStyle w:val="ImageCaption"/>
       </w:pPr>
       <w:r>
-        <w:t xml:space="preserve">Figure 1: Baby Weddell Seals are very cute. By Photo © Samuel Blanc, CC BY-SA 3.0,</w:t>
-      </w:r>
-      <w:r>
-        <w:t xml:space="preserve"> </w:t>
-      </w:r>
-      <w:hyperlink r:id="rId22">
+        <w:t xml:space="preserve">Figure 1.1: Baby Weddell Seals are very cute. By Photo © Samuel Blanc, CC BY-SA 3.0,</w:t>
+      </w:r>
+      <w:r>
+        <w:t xml:space="preserve"> </w:t>
+      </w:r>
+      <w:hyperlink r:id="rId21">
         <w:r>
           <w:rPr>
             <w:rStyle w:val="Hyperlink"/>
@@ -195,15 +194,24 @@
         </w:r>
       </w:hyperlink>
     </w:p>
+    <w:bookmarkEnd w:id="22"/>
+    <w:bookmarkStart w:id="23" w:name="methods"/>
     <w:p>
       <w:pPr>
         <w:pStyle w:val="Heading1"/>
       </w:pPr>
-      <w:bookmarkStart w:id="23" w:name="methods"/>
+      <w:r>
+        <w:rPr>
+          <w:rStyle w:val="SectionNumber"/>
+        </w:rPr>
+        <w:t xml:space="preserve">2</w:t>
+      </w:r>
+      <w:r>
+        <w:tab/>
+      </w:r>
       <w:r>
         <w:t xml:space="preserve">Methods</w:t>
       </w:r>
-      <w:bookmarkEnd w:id="23"/>
     </w:p>
     <w:p>
       <w:pPr>
@@ -267,15 +275,24 @@
         <w:t xml:space="preserve">packages for manuscript preparation.</w:t>
       </w:r>
     </w:p>
+    <w:bookmarkEnd w:id="23"/>
+    <w:bookmarkStart w:id="25" w:name="results"/>
     <w:p>
       <w:pPr>
         <w:pStyle w:val="Heading1"/>
       </w:pPr>
-      <w:bookmarkStart w:id="24" w:name="results"/>
+      <w:r>
+        <w:rPr>
+          <w:rStyle w:val="SectionNumber"/>
+        </w:rPr>
+        <w:t xml:space="preserve">3</w:t>
+      </w:r>
+      <w:r>
+        <w:tab/>
+      </w:r>
       <w:r>
         <w:t xml:space="preserve">Results</w:t>
       </w:r>
-      <w:bookmarkEnd w:id="24"/>
     </w:p>
     <w:p>
       <w:pPr>
@@ -327,16 +344,16 @@
         <w:t xml:space="preserve">= 0.004). Post-hoc testing revealed that difference to be between the Weddell seal with the highest myoglobin concentrations (</w:t>
       </w:r>
       <m:oMath>
-        <m:bar>
-          <m:barPr>
-            <m:pos m:val="top"/>
-          </m:barPr>
+        <m:acc>
+          <m:accPr>
+            <m:chr m:val="‾"/>
+          </m:accPr>
           <m:e>
             <m:r>
               <m:t>x</m:t>
             </m:r>
           </m:e>
-        </m:bar>
+        </m:acc>
         <m:r>
           <m:t>±</m:t>
         </m:r>
@@ -406,7 +423,7 @@
         <w:t xml:space="preserve"> </w:t>
       </w:r>
       <w:r>
-        <w:t xml:space="preserve">2</w:t>
+        <w:t xml:space="preserve">3.1</w:t>
       </w:r>
       <w:r>
         <w:t xml:space="preserve">.</w:t>
@@ -421,7 +438,7 @@
         <w:t xml:space="preserve"> </w:t>
       </w:r>
       <w:r>
-        <w:t xml:space="preserve">1</w:t>
+        <w:t xml:space="preserve">3.1</w:t>
       </w:r>
       <w:r>
         <w:t xml:space="preserve">.</w:t>
@@ -432,15 +449,15 @@
         <w:pStyle w:val="TableCaption"/>
       </w:pPr>
       <w:r>
-        <w:t xml:space="preserve">Table 1: A summary of the data.</w:t>
+        <w:t xml:space="preserve">Table 3.1: A summary of the data.</w:t>
       </w:r>
     </w:p>
     <w:tbl>
       <w:tblPr>
         <w:tblStyle w:val="Table"/>
         <w:tblW w:type="pct" w:w="0.0"/>
-        <w:tblLook w:firstRow="1"/>
-        <w:tblCaption w:val="Table 1: A summary of the data."/>
+        <w:tblLook w:firstRow="1" w:lastRow="0" w:firstColumn="0" w:lastColumn="0" w:noHBand="0" w:noVBand="0"/>
+        <w:tblCaption w:val="Table 3.1: A summary of the data."/>
       </w:tblPr>
       <w:tblGrid/>
       <w:tr>
@@ -714,7 +731,7 @@
           <wp:inline>
             <wp:extent cx="3657600" cy="3657600"/>
             <wp:effectExtent b="0" l="0" r="0" t="0"/>
-            <wp:docPr descr="Figure 2: Mean Myoglobin content of skeletal muscle. Error bars are \pm 1 s.e." title="" id="1" name="Picture"/>
+            <wp:docPr descr="Figure 3.1: Mean Myoglobin content of skeletal muscle. Error bars are \pm 1 s.e." title="" id="1" name="Picture"/>
             <a:graphic>
               <a:graphicData uri="http://schemas.openxmlformats.org/drawingml/2006/picture">
                 <pic:pic>
@@ -725,7 +742,7 @@
                     </pic:cNvPicPr>
                   </pic:nvPicPr>
                   <pic:blipFill>
-                    <a:blip r:embed="rId25"/>
+                    <a:blip r:embed="rId24"/>
                     <a:stretch>
                       <a:fillRect/>
                     </a:stretch>
@@ -757,7 +774,7 @@
         <w:pStyle w:val="ImageCaption"/>
       </w:pPr>
       <w:r>
-        <w:t xml:space="preserve">Figure 2: Mean Myoglobin content of skeletal muscle. Error bars are</w:t>
+        <w:t xml:space="preserve">Figure 3.1: Mean Myoglobin content of skeletal muscle. Error bars are</w:t>
       </w:r>
       <w:r>
         <w:t xml:space="preserve"> </w:t>
@@ -783,15 +800,24 @@
         </m:r>
       </m:oMath>
     </w:p>
+    <w:bookmarkEnd w:id="25"/>
+    <w:bookmarkStart w:id="26" w:name="discussion"/>
     <w:p>
       <w:pPr>
         <w:pStyle w:val="Heading1"/>
       </w:pPr>
-      <w:bookmarkStart w:id="26" w:name="discussion"/>
+      <w:r>
+        <w:rPr>
+          <w:rStyle w:val="SectionNumber"/>
+        </w:rPr>
+        <w:t xml:space="preserve">4</w:t>
+      </w:r>
+      <w:r>
+        <w:tab/>
+      </w:r>
       <w:r>
         <w:t xml:space="preserve">Discussion</w:t>
       </w:r>
-      <w:bookmarkEnd w:id="26"/>
     </w:p>
     <w:p>
       <w:pPr>
@@ -810,18 +836,18 @@
         <w:t xml:space="preserve">.</w:t>
       </w:r>
     </w:p>
+    <w:bookmarkEnd w:id="26"/>
+    <w:bookmarkStart w:id="38" w:name="references"/>
     <w:p>
       <w:pPr>
         <w:pStyle w:val="Heading1"/>
       </w:pPr>
-      <w:bookmarkStart w:id="27" w:name="references"/>
       <w:r>
         <w:t xml:space="preserve">References</w:t>
       </w:r>
-      <w:bookmarkEnd w:id="27"/>
     </w:p>
-    <w:bookmarkStart w:id="40" w:name="refs"/>
-    <w:bookmarkStart w:id="29" w:name="ref-markdown1"/>
+    <w:bookmarkStart w:id="37" w:name="refs"/>
+    <w:bookmarkStart w:id="28" w:name="ref-markdown1"/>
     <w:p>
       <w:pPr>
         <w:pStyle w:val="Bibliography"/>
@@ -836,7 +862,7 @@
         <w:rPr>
           <w:i/>
         </w:rPr>
-        <w:t xml:space="preserve">Rmarkdown: Dynamic Documents for R</w:t>
+        <w:t xml:space="preserve">Rmarkdown: Dynamic Documents for r</w:t>
       </w:r>
       <w:r>
         <w:t xml:space="preserve">.</w:t>
@@ -844,7 +870,7 @@
       <w:r>
         <w:t xml:space="preserve"> </w:t>
       </w:r>
-      <w:hyperlink r:id="rId28">
+      <w:hyperlink r:id="rId27">
         <w:r>
           <w:rPr>
             <w:rStyle w:val="Hyperlink"/>
@@ -856,14 +882,20 @@
         <w:t xml:space="preserve">.</w:t>
       </w:r>
     </w:p>
-    <w:bookmarkEnd w:id="29"/>
-    <w:bookmarkStart w:id="31" w:name="ref-Kanatous2741"/>
+    <w:bookmarkEnd w:id="28"/>
+    <w:bookmarkStart w:id="30" w:name="ref-Kanatous2741"/>
     <w:p>
       <w:pPr>
         <w:pStyle w:val="Bibliography"/>
       </w:pPr>
       <w:r>
-        <w:t xml:space="preserve">Kanatous, Shane B., and Pradeep P. A. Mammen. 2010. “Regulation of Myoglobin Expression.”</w:t>
+        <w:t xml:space="preserve">Kanatous, Shane B., and Pradeep P. A. Mammen. 2010.</w:t>
+      </w:r>
+      <w:r>
+        <w:t xml:space="preserve"> </w:t>
+      </w:r>
+      <w:r>
+        <w:t xml:space="preserve">“Regulation of Myoglobin Expression.”</w:t>
       </w:r>
       <w:r>
         <w:t xml:space="preserve"> </w:t>
@@ -878,12 +910,12 @@
         <w:t xml:space="preserve"> </w:t>
       </w:r>
       <w:r>
-        <w:t xml:space="preserve">213 (16): 2741–7.</w:t>
-      </w:r>
-      <w:r>
-        <w:t xml:space="preserve"> </w:t>
-      </w:r>
-      <w:hyperlink r:id="rId30">
+        <w:t xml:space="preserve">213 (16): 2741–47.</w:t>
+      </w:r>
+      <w:r>
+        <w:t xml:space="preserve"> </w:t>
+      </w:r>
+      <w:hyperlink r:id="rId29">
         <w:r>
           <w:rPr>
             <w:rStyle w:val="Hyperlink"/>
@@ -895,47 +927,8 @@
         <w:t xml:space="preserve">.</w:t>
       </w:r>
     </w:p>
-    <w:bookmarkEnd w:id="31"/>
-    <w:bookmarkStart w:id="33" w:name="ref-NOREN2000181"/>
-    <w:p>
-      <w:pPr>
-        <w:pStyle w:val="Bibliography"/>
-      </w:pPr>
-      <w:r>
-        <w:t xml:space="preserve">Noren, S. R., and T. M. Williams. 2000. “Body Size and Skeletal Muscle Myoglobin of Cetaceans: Adaptations for Maximizing Dive Duration.”</w:t>
-      </w:r>
-      <w:r>
-        <w:t xml:space="preserve"> </w:t>
-      </w:r>
-      <w:r>
-        <w:rPr>
-          <w:i/>
-        </w:rPr>
-        <w:t xml:space="preserve">Comparative Biochemistry and Physiology Part A: Molecular &amp; Integrative Physiology</w:t>
-      </w:r>
-      <w:r>
-        <w:t xml:space="preserve"> </w:t>
-      </w:r>
-      <w:r>
-        <w:t xml:space="preserve">126 (2): 181–91.</w:t>
-      </w:r>
-      <w:r>
-        <w:t xml:space="preserve"> </w:t>
-      </w:r>
-      <w:hyperlink r:id="rId32">
-        <w:r>
-          <w:rPr>
-            <w:rStyle w:val="Hyperlink"/>
-          </w:rPr>
-          <w:t xml:space="preserve">https://doi.org/https://doi.org/10.1016/S1095-6433(00)00182-3</w:t>
-        </w:r>
-      </w:hyperlink>
-      <w:r>
-        <w:t xml:space="preserve">.</w:t>
-      </w:r>
-    </w:p>
-    <w:bookmarkEnd w:id="33"/>
-    <w:bookmarkStart w:id="35" w:name="ref-R-core"/>
+    <w:bookmarkEnd w:id="30"/>
+    <w:bookmarkStart w:id="32" w:name="ref-R-core"/>
     <w:p>
       <w:pPr>
         <w:pStyle w:val="Bibliography"/>
@@ -958,7 +951,7 @@
       <w:r>
         <w:t xml:space="preserve"> </w:t>
       </w:r>
-      <w:hyperlink r:id="rId34">
+      <w:hyperlink r:id="rId31">
         <w:r>
           <w:rPr>
             <w:rStyle w:val="Hyperlink"/>
@@ -970,8 +963,8 @@
         <w:t xml:space="preserve">.</w:t>
       </w:r>
     </w:p>
-    <w:bookmarkEnd w:id="35"/>
-    <w:bookmarkStart w:id="37" w:name="ref-tidyverse"/>
+    <w:bookmarkEnd w:id="32"/>
+    <w:bookmarkStart w:id="34" w:name="ref-tidyverse"/>
     <w:p>
       <w:pPr>
         <w:pStyle w:val="Bibliography"/>
@@ -986,7 +979,7 @@
         <w:rPr>
           <w:i/>
         </w:rPr>
-        <w:t xml:space="preserve">Tidyverse: Easily Install and Load the ’Tidyverse’</w:t>
+        <w:t xml:space="preserve">Tidyverse: Easily Install and Load the ’tidyverse’</w:t>
       </w:r>
       <w:r>
         <w:t xml:space="preserve">.</w:t>
@@ -994,7 +987,7 @@
       <w:r>
         <w:t xml:space="preserve"> </w:t>
       </w:r>
-      <w:hyperlink r:id="rId36">
+      <w:hyperlink r:id="rId33">
         <w:r>
           <w:rPr>
             <w:rStyle w:val="Hyperlink"/>
@@ -1006,8 +999,8 @@
         <w:t xml:space="preserve">.</w:t>
       </w:r>
     </w:p>
-    <w:bookmarkEnd w:id="37"/>
-    <w:bookmarkStart w:id="39" w:name="ref-bookdown"/>
+    <w:bookmarkEnd w:id="34"/>
+    <w:bookmarkStart w:id="36" w:name="ref-bookdown"/>
     <w:p>
       <w:pPr>
         <w:pStyle w:val="Bibliography"/>
@@ -1022,7 +1015,31 @@
         <w:rPr>
           <w:i/>
         </w:rPr>
-        <w:t xml:space="preserve">Bookdown: Authoring Books and Technical Documents with R Markdown</w:t>
+        <w:t xml:space="preserve">Bookdown: Authoring Books and Technical Documents with</w:t>
+      </w:r>
+      <w:r>
+        <w:rPr>
+          <w:i/>
+        </w:rPr>
+        <w:t xml:space="preserve"> </w:t>
+      </w:r>
+      <w:r>
+        <w:rPr>
+          <w:i/>
+        </w:rPr>
+        <w:t xml:space="preserve">R</w:t>
+      </w:r>
+      <w:r>
+        <w:rPr>
+          <w:i/>
+        </w:rPr>
+        <w:t xml:space="preserve"> </w:t>
+      </w:r>
+      <w:r>
+        <w:rPr>
+          <w:i/>
+        </w:rPr>
+        <w:t xml:space="preserve">Markdown</w:t>
       </w:r>
       <w:r>
         <w:t xml:space="preserve">. Boca Raton, Florida: Chapman; Hall/CRC.</w:t>
@@ -1030,7 +1047,7 @@
       <w:r>
         <w:t xml:space="preserve"> </w:t>
       </w:r>
-      <w:hyperlink r:id="rId38">
+      <w:hyperlink r:id="rId35">
         <w:r>
           <w:rPr>
             <w:rStyle w:val="Hyperlink"/>
@@ -1042,8 +1059,9 @@
         <w:t xml:space="preserve">.</w:t>
       </w:r>
     </w:p>
-    <w:bookmarkEnd w:id="39"/>
-    <w:bookmarkEnd w:id="40"/>
+    <w:bookmarkEnd w:id="36"/>
+    <w:bookmarkEnd w:id="37"/>
+    <w:bookmarkEnd w:id="38"/>
     <w:sectPr/>
   </w:body>
 </w:document>
@@ -1323,7 +1341,7 @@
       <w:rFonts w:asciiTheme="majorHAnsi" w:eastAsiaTheme="majorEastAsia" w:hAnsiTheme="majorHAnsi" w:cstheme="majorBidi"/>
       <w:b/>
       <w:bCs/>
-      <w:color w:val="345A8A" w:themeColor="accent1" w:themeShade="B5"/>
+      <w:color w:val="4F81BD" w:themeColor="accent1"/>
       <w:sz w:val="32"/>
       <w:szCs w:val="32"/>
     </w:rPr>
@@ -1346,8 +1364,8 @@
       <w:b/>
       <w:bCs/>
       <w:color w:val="4F81BD" w:themeColor="accent1"/>
-      <w:sz w:val="32"/>
-      <w:szCs w:val="32"/>
+      <w:sz w:val="28"/>
+      <w:szCs w:val="28"/>
     </w:rPr>
   </w:style>
   <w:style w:type="paragraph" w:styleId="Heading3">
@@ -1368,8 +1386,8 @@
       <w:b/>
       <w:bCs/>
       <w:color w:val="4F81BD" w:themeColor="accent1"/>
-      <w:sz w:val="28"/>
-      <w:szCs w:val="28"/>
+      <w:sz w:val="24"/>
+      <w:szCs w:val="24"/>
     </w:rPr>
   </w:style>
   <w:style w:type="paragraph" w:styleId="Heading4">
@@ -1387,7 +1405,7 @@
     </w:pPr>
     <w:rPr>
       <w:rFonts w:asciiTheme="majorHAnsi" w:eastAsiaTheme="majorEastAsia" w:hAnsiTheme="majorHAnsi" w:cstheme="majorBidi"/>
-      <w:b/>
+      <w:i/>
       <w:bCs/>
       <w:color w:val="4F81BD" w:themeColor="accent1"/>
       <w:sz w:val="24"/>
@@ -1409,7 +1427,6 @@
     </w:pPr>
     <w:rPr>
       <w:rFonts w:asciiTheme="majorHAnsi" w:eastAsiaTheme="majorEastAsia" w:hAnsiTheme="majorHAnsi" w:cstheme="majorBidi"/>
-      <w:i/>
       <w:iCs/>
       <w:color w:val="4F81BD" w:themeColor="accent1"/>
       <w:sz w:val="24"/>
@@ -1505,14 +1522,8 @@
     <w:qFormat/>
     <w:pPr>
       <w:spacing w:before="100" w:after="100"/>
-      <w:ind w:firstLine="0"/>
+      <w:ind w:firstLine="0" w:left="480" w:right="480"/>
     </w:pPr>
-    <w:rPr>
-      <w:rFonts w:asciiTheme="majorHAnsi" w:eastAsiaTheme="majorEastAsia" w:hAnsiTheme="majorHAnsi" w:cstheme="majorBidi"/>
-      <w:bCs/>
-      <w:sz w:val="20"/>
-      <w:szCs w:val="20"/>
-    </w:rPr>
   </w:style>
   <w:style w:type="paragraph" w:styleId="FootnoteText">
     <w:name w:val="Footnote Text"/>
@@ -1605,6 +1616,10 @@
       <w:rFonts w:ascii="Consolas" w:hAnsi="Consolas"/>
       <w:sz w:val="22"/>
     </w:rPr>
+  </w:style>
+  <w:style w:type="character" w:customStyle="1" w:styleId="SectionNumber">
+    <w:name w:val="Section Number"/>
+    <w:basedOn w:val="BodyTextChar"/>
   </w:style>
   <w:style w:type="character" w:styleId="FootnoteReference">
     <w:name w:val="Footnote Reference"/>

</xml_diff>